<commit_message>
Removed hero tipps, Some adaptations
</commit_message>
<xml_diff>
--- a/Prolog.docx
+++ b/Prolog.docx
@@ -114,7 +114,7 @@
           <w:sz w:val="46"/>
           <w:szCs w:val="46"/>
         </w:rPr>
-        <w:t>3</w:t>
+        <w:t>4</w:t>
       </w:r>
       <w:r>
         <w:rPr>
@@ -497,140 +497,6 @@
       <w:pPr>
         <w:spacing w:after="40"/>
         <w:rPr>
-          <w:rFonts w:ascii="Bell MT" w:hAnsi="Bell MT" w:cs="Arial"/>
-          <w:b/>
-          <w:sz w:val="24"/>
-          <w:szCs w:val="24"/>
-        </w:rPr>
-      </w:pPr>
-      <w:r>
-        <w:rPr>
-          <w:rFonts w:ascii="Bell MT" w:hAnsi="Bell MT" w:cs="Arial"/>
-          <w:b/>
-          <w:sz w:val="24"/>
-          <w:szCs w:val="24"/>
-        </w:rPr>
-        <w:t xml:space="preserve">Tipps zur </w:t>
-      </w:r>
-      <w:r>
-        <w:rPr>
-          <w:rFonts w:ascii="Bell MT" w:hAnsi="Bell MT" w:cs="Arial"/>
-          <w:b/>
-          <w:sz w:val="24"/>
-          <w:szCs w:val="24"/>
-        </w:rPr>
-        <w:t>Helden</w:t>
-      </w:r>
-      <w:r>
-        <w:rPr>
-          <w:rFonts w:ascii="Bell MT" w:hAnsi="Bell MT" w:cs="Arial"/>
-          <w:b/>
-          <w:sz w:val="24"/>
-          <w:szCs w:val="24"/>
-        </w:rPr>
-        <w:t>erstellung</w:t>
-      </w:r>
-    </w:p>
-    <w:p>
-      <w:pPr>
-        <w:spacing w:after="40"/>
-        <w:rPr>
-          <w:rFonts w:ascii="Bell MT" w:hAnsi="Bell MT" w:cs="Arial"/>
-          <w:sz w:val="24"/>
-          <w:szCs w:val="24"/>
-        </w:rPr>
-      </w:pPr>
-      <w:r>
-        <w:rPr>
-          <w:rFonts w:ascii="Bell MT" w:hAnsi="Bell MT" w:cs="Arial"/>
-          <w:sz w:val="24"/>
-          <w:szCs w:val="24"/>
-        </w:rPr>
-        <w:t>Es ist natürlich mit jedem Charakter möglich, das Abenteuer zu spielen, jedoch gibt es einige Charakterzüge, die weniger passend sind.</w:t>
-      </w:r>
-    </w:p>
-    <w:p>
-      <w:pPr>
-        <w:spacing w:after="40"/>
-        <w:rPr>
-          <w:rFonts w:ascii="Bell MT" w:hAnsi="Bell MT" w:cs="Arial"/>
-          <w:sz w:val="24"/>
-          <w:szCs w:val="24"/>
-        </w:rPr>
-      </w:pPr>
-      <w:r>
-        <w:rPr>
-          <w:rFonts w:ascii="Bell MT" w:hAnsi="Bell MT" w:cs="Arial"/>
-          <w:sz w:val="24"/>
-          <w:szCs w:val="24"/>
-        </w:rPr>
-        <w:t xml:space="preserve">Es muss nachvollziehbar sein, dass sich der Charakter auf eine lange Reise ins ungewisse begibt. Daher sind arrogante Adelige natürlich deutlich unpassender als Söldner oder Entdecker. Es ist </w:t>
-      </w:r>
-      <w:r>
-        <w:rPr>
-          <w:rFonts w:ascii="Bell MT" w:hAnsi="Bell MT" w:cs="Arial"/>
-          <w:sz w:val="24"/>
-          <w:szCs w:val="24"/>
-        </w:rPr>
-        <w:t>hilfreich,</w:t>
-      </w:r>
-      <w:r>
-        <w:rPr>
-          <w:rFonts w:ascii="Bell MT" w:hAnsi="Bell MT" w:cs="Arial"/>
-          <w:sz w:val="24"/>
-          <w:szCs w:val="24"/>
-        </w:rPr>
-        <w:t xml:space="preserve"> wenn der Charakter in der Wildnis gut überleben kann, da die Kampagne kaum in Städten spielen wird. Und auch eine Affinität zu warmen Gegenden ist hilfreich, wenn auch nicht zwanghaft benötigt (Es reicht vollkommen </w:t>
-      </w:r>
-      <w:r>
-        <w:rPr>
-          <w:rFonts w:ascii="Bell MT" w:hAnsi="Bell MT" w:cs="Arial"/>
-          <w:sz w:val="24"/>
-          <w:szCs w:val="24"/>
-        </w:rPr>
-        <w:t>aus,</w:t>
-      </w:r>
-      <w:r>
-        <w:rPr>
-          <w:rFonts w:ascii="Bell MT" w:hAnsi="Bell MT" w:cs="Arial"/>
-          <w:sz w:val="24"/>
-          <w:szCs w:val="24"/>
-        </w:rPr>
-        <w:t xml:space="preserve"> wenn man nicht an ein kaltes Klima gewöhnt ist).</w:t>
-      </w:r>
-    </w:p>
-    <w:p>
-      <w:pPr>
-        <w:spacing w:after="40"/>
-        <w:rPr>
-          <w:rFonts w:ascii="Bell MT" w:hAnsi="Bell MT" w:cs="Arial"/>
-          <w:sz w:val="24"/>
-          <w:szCs w:val="24"/>
-        </w:rPr>
-      </w:pPr>
-      <w:r>
-        <w:rPr>
-          <w:rFonts w:ascii="Bell MT" w:hAnsi="Bell MT" w:cs="Arial"/>
-          <w:sz w:val="24"/>
-          <w:szCs w:val="24"/>
-        </w:rPr>
-        <w:t>Natürlich ist es am Ende dem Spieler überlassen, mit welchem Charakter er die Kampagne spielen möchte, jedoch kann man den Spielern als Meister Tipps zur Charaktererstellung geben, sollte noch keiner vorhanden sein, so dass sich die Abenteuer nicht als schwieriger als nötig erweisen.</w:t>
-      </w:r>
-    </w:p>
-    <w:p>
-      <w:pPr>
-        <w:spacing w:after="40"/>
-        <w:rPr>
-          <w:rFonts w:ascii="Bell MT" w:hAnsi="Bell MT" w:cs="Arial"/>
-          <w:sz w:val="24"/>
-          <w:szCs w:val="24"/>
-        </w:rPr>
-      </w:pPr>
-    </w:p>
-    <w:p>
-      <w:pPr>
-        <w:spacing w:after="40"/>
-        <w:rPr>
           <w:rFonts w:ascii="VTCGoblinHandSC" w:hAnsi="VTCGoblinHandSC" w:cs="Arial"/>
           <w:sz w:val="40"/>
           <w:szCs w:val="40"/>
@@ -722,15 +588,7 @@
           <w:sz w:val="24"/>
           <w:szCs w:val="24"/>
         </w:rPr>
-        <w:t xml:space="preserve">Die Helden befinden sich auf ihrer Reise durch das Windhag Gebirge Richtung Harben. Die Reise nähert sich zwar dem Ende, jedoch ist es </w:t>
-      </w:r>
-      <w:r>
-        <w:rPr>
-          <w:rFonts w:ascii="Bell MT" w:hAnsi="Bell MT" w:cs="Arial"/>
-          <w:sz w:val="24"/>
-          <w:szCs w:val="24"/>
-        </w:rPr>
-        <w:t>absehbar, dass die Helden noch eine Nacht überstehen müssen. Glücklicher trifft man gegen Abend auf ein Gasthaus, in welchem man übernachten will. Nachdem man mit dem Wirt über Zimmer verhandelt und ggf. seine Vorräte aufgestockt hat, sitzt man am Abend in der Gaststube.</w:t>
+        <w:t>Die Helden befinden sich auf ihrer Reise durch das Windhag Gebirge Richtung Harben. Die Reise nähert sich zwar dem Ende, jedoch ist es absehbar, dass die Helden noch eine Nacht überstehen müssen. Glücklicher trifft man gegen Abend auf ein Gasthaus, in welchem man übernachten will. Nachdem man mit dem Wirt über Zimmer verhandelt und ggf. seine Vorräte aufgestockt hat, sitzt man am Abend in der Gaststube.</w:t>
       </w:r>
     </w:p>
     <w:p>
@@ -792,7 +650,15 @@
           <w:sz w:val="24"/>
           <w:szCs w:val="24"/>
         </w:rPr>
-        <w:t>ht kommt es zu einer Explosion die die Helden weckt, woraufhin diese merken, dass diese das Haus halb zerstört und im Rest des Hauses ein riesiges Feuer entfacht hat. Das Zimmer der Helden ist halb zerstört, weshalb nur eine schnelle Flucht bleibt, um mit dem Leben davon zu kommen (Diese Flucht beinhaltet den Verlust sämtlicher Gegenstände, die nicht am Leib getragen wurden</w:t>
+        <w:t xml:space="preserve">ht kommt es zu einer Explosion die die Helden weckt, woraufhin diese merken, dass diese das Haus halb zerstört und im Rest des Hauses ein riesiges Feuer entfacht hat. Das Zimmer der Helden ist halb zerstört, </w:t>
+      </w:r>
+      <w:r>
+        <w:rPr>
+          <w:rFonts w:ascii="Bell MT" w:hAnsi="Bell MT" w:cs="Arial"/>
+          <w:sz w:val="24"/>
+          <w:szCs w:val="24"/>
+        </w:rPr>
+        <w:t>weshalb nur eine schnelle Flucht bleibt, um mit dem Leben davon zu kommen (Diese Flucht beinhaltet den Verlust sämtlicher Gegenstände, die nicht am Leib getragen wurden</w:t>
       </w:r>
       <w:r>
         <w:rPr>
@@ -959,98 +825,106 @@
           <w:sz w:val="24"/>
           <w:szCs w:val="24"/>
         </w:rPr>
+        <w:t xml:space="preserve">Die Helden machen sich auf, um eine Ortschaft zu finden. Nach einiger Zeit stößt man entweder auf einen Weg oder einen </w:t>
+      </w:r>
+      <w:r>
+        <w:rPr>
+          <w:rFonts w:ascii="Bell MT" w:hAnsi="Bell MT" w:cs="Arial"/>
+          <w:sz w:val="24"/>
+          <w:szCs w:val="24"/>
+        </w:rPr>
+        <w:t>Wegweiser,</w:t>
+      </w:r>
+      <w:r>
+        <w:rPr>
+          <w:rFonts w:ascii="Bell MT" w:hAnsi="Bell MT" w:cs="Arial"/>
+          <w:sz w:val="24"/>
+          <w:szCs w:val="24"/>
+        </w:rPr>
+        <w:t xml:space="preserve"> wenn man auf der Straße unterwegs war.</w:t>
+      </w:r>
+    </w:p>
+    <w:p>
+      <w:pPr>
+        <w:spacing w:after="40"/>
+        <w:rPr>
+          <w:rFonts w:ascii="Bell MT" w:hAnsi="Bell MT" w:cs="Arial"/>
+          <w:sz w:val="24"/>
+          <w:szCs w:val="24"/>
+        </w:rPr>
+      </w:pPr>
+      <w:r>
+        <w:rPr>
+          <w:rFonts w:ascii="Bell MT" w:hAnsi="Bell MT" w:cs="Arial"/>
+          <w:sz w:val="24"/>
+          <w:szCs w:val="24"/>
+        </w:rPr>
+        <w:t>Das Dorf „Leubach“ ist sehr klein. Es besteht aus einer Hand voll Hütten, in denen insgesamt keine 30 Mensch</w:t>
+      </w:r>
+      <w:r>
+        <w:rPr>
+          <w:rFonts w:ascii="Bell MT" w:hAnsi="Bell MT" w:cs="Arial"/>
+          <w:sz w:val="24"/>
+          <w:szCs w:val="24"/>
+        </w:rPr>
+        <w:t>e</w:t>
+      </w:r>
+      <w:r>
+        <w:rPr>
+          <w:rFonts w:ascii="Bell MT" w:hAnsi="Bell MT" w:cs="Arial"/>
+          <w:sz w:val="24"/>
+          <w:szCs w:val="24"/>
+        </w:rPr>
+        <w:t>n wohnen</w:t>
+      </w:r>
+      <w:r>
+        <w:rPr>
+          <w:rFonts w:ascii="Bell MT" w:hAnsi="Bell MT" w:cs="Arial"/>
+          <w:sz w:val="24"/>
+          <w:szCs w:val="24"/>
+        </w:rPr>
+        <w:t xml:space="preserve">. Das </w:t>
+      </w:r>
+      <w:r>
+        <w:rPr>
+          <w:rFonts w:ascii="Bell MT" w:hAnsi="Bell MT" w:cs="Arial"/>
+          <w:sz w:val="24"/>
+          <w:szCs w:val="24"/>
+        </w:rPr>
+        <w:t>A</w:t>
+      </w:r>
+      <w:r>
+        <w:rPr>
+          <w:rFonts w:ascii="Bell MT" w:hAnsi="Bell MT" w:cs="Arial"/>
+          <w:sz w:val="24"/>
+          <w:szCs w:val="24"/>
+        </w:rPr>
+        <w:t xml:space="preserve">uftauchen der Helden führt zu großer Aufruhr, da einerseits selten Reisende dort </w:t>
+      </w:r>
+      <w:r>
+        <w:rPr>
+          <w:rFonts w:ascii="Bell MT" w:hAnsi="Bell MT" w:cs="Arial"/>
+          <w:sz w:val="24"/>
+          <w:szCs w:val="24"/>
+        </w:rPr>
+        <w:t>hinkommen</w:t>
+      </w:r>
+      <w:r>
+        <w:rPr>
+          <w:rFonts w:ascii="Bell MT" w:hAnsi="Bell MT" w:cs="Arial"/>
+          <w:sz w:val="24"/>
+          <w:szCs w:val="24"/>
+        </w:rPr>
+        <w:t xml:space="preserve"> und die Dorfbewohner anderseits gut die Hilfe der Helden gebrauchen können. Das Problem des Dorfes sind einige Orks, die sich in den Wäldern versteckt halten und das Dorf regelmäßig plündern. Man einigt sich darauf, dass die Helden im Tausch gegen einige Waren und Verpflegung den Orks eine Lektion erteilen. Sobald die Abenddämmerung anbricht tauchen drei Orks auf. Haben die Helden diese besiegt, kommt ein vierter aus dem Wald, der sofort wieder flieht. Auf geheißt der Dorfbewohner verfolgen die Helden diesen durch den Wald. Als sie gerade denken sie hätten ihn verloren, taucht vor ihnen eine Lichtung an einer Klippe auf, in deren Mitte </w:t>
+      </w:r>
+      <w:r>
+        <w:rPr>
+          <w:rFonts w:ascii="Bell MT" w:hAnsi="Bell MT" w:cs="Arial"/>
+          <w:sz w:val="24"/>
+          <w:szCs w:val="24"/>
+        </w:rPr>
         <w:lastRenderedPageBreak/>
-        <w:t xml:space="preserve">Die Helden machen sich auf, um eine Ortschaft zu finden. Nach einiger Zeit stößt man entweder auf einen Weg oder einen </w:t>
-      </w:r>
-      <w:r>
-        <w:rPr>
-          <w:rFonts w:ascii="Bell MT" w:hAnsi="Bell MT" w:cs="Arial"/>
-          <w:sz w:val="24"/>
-          <w:szCs w:val="24"/>
-        </w:rPr>
-        <w:t>Wegweiser,</w:t>
-      </w:r>
-      <w:r>
-        <w:rPr>
-          <w:rFonts w:ascii="Bell MT" w:hAnsi="Bell MT" w:cs="Arial"/>
-          <w:sz w:val="24"/>
-          <w:szCs w:val="24"/>
-        </w:rPr>
-        <w:t xml:space="preserve"> wenn man auf der Straße unterwegs war.</w:t>
-      </w:r>
-    </w:p>
-    <w:p>
-      <w:pPr>
-        <w:spacing w:after="40"/>
-        <w:rPr>
-          <w:rFonts w:ascii="Bell MT" w:hAnsi="Bell MT" w:cs="Arial"/>
-          <w:sz w:val="24"/>
-          <w:szCs w:val="24"/>
-        </w:rPr>
-      </w:pPr>
-      <w:r>
-        <w:rPr>
-          <w:rFonts w:ascii="Bell MT" w:hAnsi="Bell MT" w:cs="Arial"/>
-          <w:sz w:val="24"/>
-          <w:szCs w:val="24"/>
-        </w:rPr>
-        <w:t>Das Dorf „Leubach“ ist sehr klein. Es besteht aus einer Hand voll Hütten, in denen insgesamt keine 30 Mensch</w:t>
-      </w:r>
-      <w:r>
-        <w:rPr>
-          <w:rFonts w:ascii="Bell MT" w:hAnsi="Bell MT" w:cs="Arial"/>
-          <w:sz w:val="24"/>
-          <w:szCs w:val="24"/>
-        </w:rPr>
-        <w:t>e</w:t>
-      </w:r>
-      <w:r>
-        <w:rPr>
-          <w:rFonts w:ascii="Bell MT" w:hAnsi="Bell MT" w:cs="Arial"/>
-          <w:sz w:val="24"/>
-          <w:szCs w:val="24"/>
-        </w:rPr>
-        <w:t>n wohnen</w:t>
-      </w:r>
-      <w:r>
-        <w:rPr>
-          <w:rFonts w:ascii="Bell MT" w:hAnsi="Bell MT" w:cs="Arial"/>
-          <w:sz w:val="24"/>
-          <w:szCs w:val="24"/>
-        </w:rPr>
-        <w:t xml:space="preserve">. Das </w:t>
-      </w:r>
-      <w:r>
-        <w:rPr>
-          <w:rFonts w:ascii="Bell MT" w:hAnsi="Bell MT" w:cs="Arial"/>
-          <w:sz w:val="24"/>
-          <w:szCs w:val="24"/>
-        </w:rPr>
-        <w:t>A</w:t>
-      </w:r>
-      <w:r>
-        <w:rPr>
-          <w:rFonts w:ascii="Bell MT" w:hAnsi="Bell MT" w:cs="Arial"/>
-          <w:sz w:val="24"/>
-          <w:szCs w:val="24"/>
-        </w:rPr>
-        <w:t xml:space="preserve">uftauchen der Helden führt zu großer Aufruhr, da einerseits selten Reisende dort </w:t>
-      </w:r>
-      <w:r>
-        <w:rPr>
-          <w:rFonts w:ascii="Bell MT" w:hAnsi="Bell MT" w:cs="Arial"/>
-          <w:sz w:val="24"/>
-          <w:szCs w:val="24"/>
-        </w:rPr>
-        <w:t>hinkommen</w:t>
-      </w:r>
-      <w:r>
-        <w:rPr>
-          <w:rFonts w:ascii="Bell MT" w:hAnsi="Bell MT" w:cs="Arial"/>
-          <w:sz w:val="24"/>
-          <w:szCs w:val="24"/>
-        </w:rPr>
-        <w:t xml:space="preserve"> und die Dorfbewohner anderseits gut die Hilfe der Helden gebrauchen können. Das Problem des Dorfes sind einige Orks, die sich in den Wäldern versteckt halten und das Dorf regelmäßig plündern. Man einigt sich darauf, dass die Helden im Tausch gegen einige Waren und Verpflegung den Orks eine Lektion erteilen. Sobald die Abenddämmerung anbricht tauchen drei Orks auf. Haben die Helden diese besiegt, kommt ein vierter aus dem Wald, der sofort wieder flieht. Auf geheißt der Dorfbewohner verfolgen die Helden diesen durch den Wald. Als sie gerade denken sie hätten ihn verloren, taucht vor ihnen eine Lichtung an einer Klippe auf, in deren Mitte ein Steinkreis steht. In diesem steht der Ork, der wie hypnotisiert auf einen Kristall in der Mitte des Kreises starrt. Bemerkt er die Helden, so verfällt er in Panik und stürzt sich die Klippe hinab. (Zu diesem Zeitpunkt ist es schon dunkel und der Mond steht am Himmel)</w:t>
+        <w:t>ein Steinkreis steht. In diesem steht der Ork, der wie hypnotisiert auf einen Kristall in der Mitte des Kreises starrt. Bemerkt er die Helden, so verfällt er in Panik und stürzt sich die Klippe hinab. (Zu diesem Zeitpunkt ist es schon dunkel und der Mond steht am Himmel)</w:t>
       </w:r>
     </w:p>
     <w:p>
@@ -1191,15 +1065,7 @@
           <w:sz w:val="24"/>
           <w:szCs w:val="24"/>
         </w:rPr>
-        <w:t xml:space="preserve">ins Dorf gebracht. Der Steinkreis ist </w:t>
-      </w:r>
-      <w:r>
-        <w:rPr>
-          <w:rFonts w:ascii="Bell MT" w:hAnsi="Bell MT" w:cs="Arial"/>
-          <w:sz w:val="24"/>
-          <w:szCs w:val="24"/>
-        </w:rPr>
-        <w:t>ihnen zwar bekannt, jedoch wissen sie nichts Genaues darüber.</w:t>
+        <w:t>ins Dorf gebracht. Der Steinkreis ist ihnen zwar bekannt, jedoch wissen sie nichts Genaues darüber.</w:t>
       </w:r>
     </w:p>
     <w:p>
@@ -1261,6 +1127,96 @@
         </w:rPr>
         <w:t>endet.</w:t>
       </w:r>
+    </w:p>
+    <w:p>
+      <w:pPr>
+        <w:spacing w:after="40"/>
+        <w:rPr>
+          <w:rFonts w:ascii="Bell MT" w:hAnsi="Bell MT" w:cs="Arial"/>
+          <w:sz w:val="24"/>
+          <w:szCs w:val="24"/>
+        </w:rPr>
+      </w:pPr>
+    </w:p>
+    <w:p>
+      <w:pPr>
+        <w:spacing w:after="40"/>
+        <w:rPr>
+          <w:rFonts w:ascii="Bell MT" w:hAnsi="Bell MT" w:cs="Arial"/>
+          <w:sz w:val="24"/>
+          <w:szCs w:val="24"/>
+        </w:rPr>
+      </w:pPr>
+    </w:p>
+    <w:p>
+      <w:pPr>
+        <w:spacing w:after="40"/>
+        <w:rPr>
+          <w:rFonts w:ascii="Bell MT" w:hAnsi="Bell MT" w:cs="Arial"/>
+          <w:sz w:val="24"/>
+          <w:szCs w:val="24"/>
+        </w:rPr>
+      </w:pPr>
+    </w:p>
+    <w:p>
+      <w:pPr>
+        <w:spacing w:after="40"/>
+        <w:rPr>
+          <w:rFonts w:ascii="Bell MT" w:hAnsi="Bell MT" w:cs="Arial"/>
+          <w:sz w:val="24"/>
+          <w:szCs w:val="24"/>
+        </w:rPr>
+      </w:pPr>
+    </w:p>
+    <w:p>
+      <w:pPr>
+        <w:spacing w:after="40"/>
+        <w:rPr>
+          <w:rFonts w:ascii="Bell MT" w:hAnsi="Bell MT" w:cs="Arial"/>
+          <w:sz w:val="24"/>
+          <w:szCs w:val="24"/>
+        </w:rPr>
+      </w:pPr>
+    </w:p>
+    <w:p>
+      <w:pPr>
+        <w:spacing w:after="40"/>
+        <w:rPr>
+          <w:rFonts w:ascii="Bell MT" w:hAnsi="Bell MT" w:cs="Arial"/>
+          <w:sz w:val="24"/>
+          <w:szCs w:val="24"/>
+        </w:rPr>
+      </w:pPr>
+    </w:p>
+    <w:p>
+      <w:pPr>
+        <w:spacing w:after="40"/>
+        <w:rPr>
+          <w:rFonts w:ascii="Bell MT" w:hAnsi="Bell MT" w:cs="Arial"/>
+          <w:sz w:val="24"/>
+          <w:szCs w:val="24"/>
+        </w:rPr>
+      </w:pPr>
+    </w:p>
+    <w:p>
+      <w:pPr>
+        <w:spacing w:after="40"/>
+        <w:rPr>
+          <w:rFonts w:ascii="Bell MT" w:hAnsi="Bell MT" w:cs="Arial"/>
+          <w:sz w:val="24"/>
+          <w:szCs w:val="24"/>
+        </w:rPr>
+      </w:pPr>
+    </w:p>
+    <w:p>
+      <w:pPr>
+        <w:spacing w:after="40"/>
+        <w:rPr>
+          <w:rFonts w:ascii="Bell MT" w:hAnsi="Bell MT" w:cs="Arial"/>
+          <w:sz w:val="24"/>
+          <w:szCs w:val="24"/>
+        </w:rPr>
+      </w:pPr>
     </w:p>
     <w:p>
       <w:pPr>
@@ -1437,6 +1393,18 @@
           <w:szCs w:val="24"/>
         </w:rPr>
       </w:pPr>
+    </w:p>
+    <w:p>
+      <w:pPr>
+        <w:tabs>
+          <w:tab w:val="left" w:pos="2272"/>
+        </w:tabs>
+        <w:rPr>
+          <w:rFonts w:ascii="Bell MT" w:hAnsi="Bell MT" w:cs="Arial"/>
+          <w:sz w:val="24"/>
+          <w:szCs w:val="24"/>
+        </w:rPr>
+      </w:pPr>
       <w:r>
         <w:rPr>
           <w:rFonts w:ascii="Bell MT" w:hAnsi="Bell MT" w:cs="Arial"/>
@@ -1461,6 +1429,102 @@
         </w:rPr>
         <w:t xml:space="preserve"> Probe auf Sagen und Legenden erzählt, oder als Intro verwendet werden. Sollte sie nach einer Probe erzählt werden, so fällt dem Helden der Rest der Legende nicht ein (Fortsetzung im nächsten Abenteuer).</w:t>
       </w:r>
+    </w:p>
+    <w:p>
+      <w:pPr>
+        <w:tabs>
+          <w:tab w:val="left" w:pos="2272"/>
+        </w:tabs>
+        <w:rPr>
+          <w:rFonts w:ascii="Bell MT" w:hAnsi="Bell MT" w:cs="Arial"/>
+          <w:sz w:val="24"/>
+          <w:szCs w:val="24"/>
+        </w:rPr>
+      </w:pPr>
+    </w:p>
+    <w:p>
+      <w:pPr>
+        <w:tabs>
+          <w:tab w:val="left" w:pos="2272"/>
+        </w:tabs>
+        <w:rPr>
+          <w:rFonts w:ascii="Bell MT" w:hAnsi="Bell MT" w:cs="Arial"/>
+          <w:sz w:val="24"/>
+          <w:szCs w:val="24"/>
+        </w:rPr>
+      </w:pPr>
+    </w:p>
+    <w:p>
+      <w:pPr>
+        <w:tabs>
+          <w:tab w:val="left" w:pos="2272"/>
+        </w:tabs>
+        <w:rPr>
+          <w:rFonts w:ascii="Bell MT" w:hAnsi="Bell MT" w:cs="Arial"/>
+          <w:sz w:val="24"/>
+          <w:szCs w:val="24"/>
+        </w:rPr>
+      </w:pPr>
+    </w:p>
+    <w:p>
+      <w:pPr>
+        <w:tabs>
+          <w:tab w:val="left" w:pos="2272"/>
+        </w:tabs>
+        <w:rPr>
+          <w:rFonts w:ascii="Bell MT" w:hAnsi="Bell MT" w:cs="Arial"/>
+          <w:sz w:val="24"/>
+          <w:szCs w:val="24"/>
+        </w:rPr>
+      </w:pPr>
+    </w:p>
+    <w:p>
+      <w:pPr>
+        <w:tabs>
+          <w:tab w:val="left" w:pos="2272"/>
+        </w:tabs>
+        <w:rPr>
+          <w:rFonts w:ascii="Bell MT" w:hAnsi="Bell MT" w:cs="Arial"/>
+          <w:sz w:val="24"/>
+          <w:szCs w:val="24"/>
+        </w:rPr>
+      </w:pPr>
+    </w:p>
+    <w:p>
+      <w:pPr>
+        <w:tabs>
+          <w:tab w:val="left" w:pos="2272"/>
+        </w:tabs>
+        <w:rPr>
+          <w:rFonts w:ascii="Bell MT" w:hAnsi="Bell MT" w:cs="Arial"/>
+          <w:sz w:val="24"/>
+          <w:szCs w:val="24"/>
+        </w:rPr>
+      </w:pPr>
+    </w:p>
+    <w:p>
+      <w:pPr>
+        <w:tabs>
+          <w:tab w:val="left" w:pos="2272"/>
+        </w:tabs>
+        <w:rPr>
+          <w:rFonts w:ascii="Bell MT" w:hAnsi="Bell MT" w:cs="Arial"/>
+          <w:sz w:val="24"/>
+          <w:szCs w:val="24"/>
+        </w:rPr>
+      </w:pPr>
+    </w:p>
+    <w:p>
+      <w:pPr>
+        <w:tabs>
+          <w:tab w:val="left" w:pos="2272"/>
+        </w:tabs>
+        <w:rPr>
+          <w:rFonts w:ascii="Bell MT" w:hAnsi="Bell MT" w:cs="Arial"/>
+          <w:sz w:val="24"/>
+          <w:szCs w:val="24"/>
+        </w:rPr>
+      </w:pPr>
     </w:p>
     <w:p>
       <w:pPr>
@@ -4590,7 +4654,33 @@
           <w:sz w:val="24"/>
           <w:szCs w:val="24"/>
         </w:rPr>
-        <w:t>Die Helden können sich entscheiden Jagen zu gehen, um etwas zu essen zu erhalten (Probe auf: Fährtensuchen &amp; Wildnisleben; erleichtert um 5, Wildnisleben (von mind. zwei unterschiedlichen Helden ab zu legen).</w:t>
+        <w:t>Die Helden können sich entscheiden Jagen zu gehen, um etwas zu essen zu erhalten (Probe auf: Fährtensuchen &amp; Wildnisleben</w:t>
+      </w:r>
+      <w:r>
+        <w:rPr>
+          <w:rFonts w:ascii="Bell MT" w:hAnsi="Bell MT" w:cs="Arial"/>
+          <w:sz w:val="24"/>
+          <w:szCs w:val="24"/>
+        </w:rPr>
+        <w:t xml:space="preserve">, </w:t>
+      </w:r>
+      <w:proofErr w:type="gramStart"/>
+      <w:r>
+        <w:rPr>
+          <w:rFonts w:ascii="Bell MT" w:hAnsi="Bell MT" w:cs="Arial"/>
+          <w:sz w:val="24"/>
+          <w:szCs w:val="24"/>
+        </w:rPr>
+        <w:t>Danach</w:t>
+      </w:r>
+      <w:proofErr w:type="gramEnd"/>
+      <w:r>
+        <w:rPr>
+          <w:rFonts w:ascii="Bell MT" w:hAnsi="Bell MT" w:cs="Arial"/>
+          <w:sz w:val="24"/>
+          <w:szCs w:val="24"/>
+        </w:rPr>
+        <w:t xml:space="preserve"> Wildnisleben um das Fleisch zu verarbeiten.</w:t>
       </w:r>
     </w:p>
     <w:p>
@@ -4801,7 +4891,7 @@
           <w:sz w:val="24"/>
           <w:szCs w:val="24"/>
         </w:rPr>
-        <w:t>. Sollten die Im Dorf ist dieser Name</w:t>
+        <w:t>. Im Dorf ist dieser Name</w:t>
       </w:r>
       <w:r>
         <w:rPr>
@@ -4886,7 +4976,15 @@
           <w:sz w:val="24"/>
           <w:szCs w:val="24"/>
         </w:rPr>
-        <w:t xml:space="preserve">Nachdem ihr einige Zeit unterwegs wart, lichtet sich vor euch der Wald. Vor euch liegt das Dorf Leubach. Es besteht aus einigen kleinen Hütten, die scheinbar wahllos in der Gegend herumstehen und einem größeren Gebäude, dessen Zweck ihr </w:t>
+        <w:t>Nachdem ihr einige Zeit unterwegs wart, lichtet sich vor euch der Wald. Vor euch liegt das Dorf Leubach. Es besteht aus einigen kleinen Hütten, die scheinbar wahllos in der Gegend herumstehen und einem größeren Gebäude, dessen Zweck ihr nicht gleich erkennt</w:t>
+      </w:r>
+      <w:r>
+        <w:rPr>
+          <w:rFonts w:ascii="Bell MT" w:hAnsi="Bell MT" w:cs="Arial"/>
+          <w:sz w:val="24"/>
+          <w:szCs w:val="24"/>
+        </w:rPr>
+        <w:t xml:space="preserve">, jedoch vermutet ihr, dass es </w:t>
       </w:r>
       <w:r>
         <w:rPr>
@@ -4895,15 +4993,7 @@
           <w:szCs w:val="24"/>
         </w:rPr>
         <w:lastRenderedPageBreak/>
-        <w:t>nicht gleich erkennt</w:t>
-      </w:r>
-      <w:r>
-        <w:rPr>
-          <w:rFonts w:ascii="Bell MT" w:hAnsi="Bell MT" w:cs="Arial"/>
-          <w:sz w:val="24"/>
-          <w:szCs w:val="24"/>
-        </w:rPr>
-        <w:t>, jedoch vermutet ihr, dass es sich um eine Art Lagerhaus handelt.</w:t>
+        <w:t>sich um eine Art Lagerhaus handelt.</w:t>
       </w:r>
       <w:r>
         <w:rPr>
@@ -5910,7 +6000,7 @@
           <w:sz w:val="24"/>
           <w:szCs w:val="24"/>
         </w:rPr>
-        <w:t xml:space="preserve"> besteht die Möglichkeit, sich um das Lagerhaus zu schleichen. Mit einer gelungenen um 5 erschwerten Probe auf Schleichen kann diese Wache mit einem </w:t>
+        <w:t xml:space="preserve"> besteht die Möglichkeit, sich um das Lagerhaus zu schleichen. Mit einer gelungenen um 5 erschwerten Probe auf Schleichen kann diese Wache mit einem Schlag getötet werden (Von hinten anschleichen), jedoch kommen auch dann </w:t>
       </w:r>
       <w:r>
         <w:rPr>
@@ -5919,7 +6009,7 @@
           <w:szCs w:val="24"/>
         </w:rPr>
         <w:lastRenderedPageBreak/>
-        <w:t>Schlag getötet werden (Von hinten anschleichen), jedoch kommen auch dann die anderen und es muss gekämpft werden.</w:t>
+        <w:t>die anderen und es muss gekämpft werden.</w:t>
       </w:r>
     </w:p>
     <w:p>
@@ -7168,15 +7258,7 @@
           <w:sz w:val="24"/>
           <w:szCs w:val="24"/>
         </w:rPr>
-        <w:t xml:space="preserve">mit dem Fallen des letzten Orks das Kampfgeschrei verstummt erfüllt eine nervöse </w:t>
-      </w:r>
-      <w:r>
-        <w:rPr>
-          <w:rFonts w:ascii="Bell MT" w:hAnsi="Bell MT" w:cs="Arial"/>
-          <w:sz w:val="24"/>
-          <w:szCs w:val="24"/>
-        </w:rPr>
-        <w:t xml:space="preserve">Stille das Dorf. Doch dann kommt </w:t>
+        <w:t xml:space="preserve">mit dem Fallen des letzten Orks das Kampfgeschrei verstummt erfüllt eine nervöse Stille das Dorf. Doch dann kommt </w:t>
       </w:r>
       <w:r>
         <w:rPr>
@@ -7192,7 +7274,15 @@
           <w:sz w:val="24"/>
           <w:szCs w:val="24"/>
         </w:rPr>
-        <w:t xml:space="preserve"> auf euch zu und mit ihm verlassen auch die anderen Dorfbewohner vorsichtig ihre Häuser. „Habt vielen Dank!“ rufen sie euch zu und jubeln. Doch plötzlich verstummen sie. Als ihr euch umdreht seht ihr warum: Am Waldrand könnt ihr im letzten Tageslicht einen weiteren Ork sehen. Dieser ergreift die Flucht.</w:t>
+        <w:t xml:space="preserve"> auf euch zu und mit ihm verlassen auch </w:t>
+      </w:r>
+      <w:r>
+        <w:rPr>
+          <w:rFonts w:ascii="Bell MT" w:hAnsi="Bell MT" w:cs="Arial"/>
+          <w:sz w:val="24"/>
+          <w:szCs w:val="24"/>
+        </w:rPr>
+        <w:t>die anderen Dorfbewohner vorsichtig ihre Häuser. „Habt vielen Dank!“ rufen sie euch zu und jubeln. Doch plötzlich verstummen sie. Als ihr euch umdreht seht ihr warum: Am Waldrand könnt ihr im letzten Tageslicht einen weiteren Ork sehen. Dieser ergreift die Flucht.</w:t>
       </w:r>
     </w:p>
     <w:p>
@@ -7501,16 +7591,7 @@
           <w:sz w:val="24"/>
           <w:szCs w:val="24"/>
         </w:rPr>
-        <w:t xml:space="preserve">für sein </w:t>
-      </w:r>
-      <w:r>
-        <w:rPr>
-          <w:rFonts w:ascii="Bell MT" w:hAnsi="Bell MT" w:cs="Arial"/>
-          <w:sz w:val="24"/>
-          <w:szCs w:val="24"/>
-        </w:rPr>
-        <w:lastRenderedPageBreak/>
-        <w:t>merkwürdiges Verhalten findet sich kein Auslöser.</w:t>
+        <w:t>für sein merkwürdiges Verhalten findet sich kein Auslöser.</w:t>
       </w:r>
     </w:p>
     <w:p>
@@ -7538,6 +7619,7 @@
           <w:sz w:val="24"/>
           <w:szCs w:val="24"/>
         </w:rPr>
+        <w:lastRenderedPageBreak/>
         <w:t xml:space="preserve">Der </w:t>
       </w:r>
       <w:r>
@@ -10654,8 +10736,6 @@
         </w:rPr>
         <w:t>25</w:t>
       </w:r>
-      <w:bookmarkStart w:id="0" w:name="_GoBack"/>
-      <w:bookmarkEnd w:id="0"/>
       <w:r>
         <w:rPr>
           <w:rFonts w:ascii="Bell MT" w:hAnsi="Bell MT" w:cs="Arial"/>
@@ -16488,7 +16568,63 @@
           <w:sz w:val="24"/>
           <w:szCs w:val="24"/>
         </w:rPr>
-        <w:t xml:space="preserve">ein Relikt, dass einen </w:t>
+        <w:t>ein Relikt, dass einen mä</w:t>
+      </w:r>
+      <w:r>
+        <w:rPr>
+          <w:rFonts w:ascii="Bell MT" w:hAnsi="Bell MT" w:cs="Arial"/>
+          <w:sz w:val="24"/>
+          <w:szCs w:val="24"/>
+        </w:rPr>
+        <w:t>c</w:t>
+      </w:r>
+      <w:r>
+        <w:rPr>
+          <w:rFonts w:ascii="Bell MT" w:hAnsi="Bell MT" w:cs="Arial"/>
+          <w:sz w:val="24"/>
+          <w:szCs w:val="24"/>
+        </w:rPr>
+        <w:t>htig</w:t>
+      </w:r>
+      <w:r>
+        <w:rPr>
+          <w:rFonts w:ascii="Bell MT" w:hAnsi="Bell MT" w:cs="Arial"/>
+          <w:sz w:val="24"/>
+          <w:szCs w:val="24"/>
+        </w:rPr>
+        <w:t>e</w:t>
+      </w:r>
+      <w:r>
+        <w:rPr>
+          <w:rFonts w:ascii="Bell MT" w:hAnsi="Bell MT" w:cs="Arial"/>
+          <w:sz w:val="24"/>
+          <w:szCs w:val="24"/>
+        </w:rPr>
+        <w:t>n Krieger beschwören kann</w:t>
+      </w:r>
+      <w:r>
+        <w:rPr>
+          <w:rFonts w:ascii="Bell MT" w:hAnsi="Bell MT" w:cs="Arial"/>
+          <w:sz w:val="24"/>
+          <w:szCs w:val="24"/>
+        </w:rPr>
+        <w:t>. Im Verlauf der Kampagne sammeln die Helden diverse Bauteile, mit denen sie schlussendlich</w:t>
+      </w:r>
+      <w:r>
+        <w:rPr>
+          <w:rFonts w:ascii="Bell MT" w:hAnsi="Bell MT" w:cs="Arial"/>
+          <w:sz w:val="24"/>
+          <w:szCs w:val="24"/>
+        </w:rPr>
+        <w:t xml:space="preserve"> </w:t>
+      </w:r>
+      <w:r>
+        <w:rPr>
+          <w:rFonts w:ascii="Bell MT" w:hAnsi="Bell MT" w:cs="Arial"/>
+          <w:sz w:val="24"/>
+          <w:szCs w:val="24"/>
+        </w:rPr>
+        <w:t>‚</w:t>
       </w:r>
       <w:proofErr w:type="spellStart"/>
       <w:r>
@@ -16497,7 +16633,7 @@
           <w:sz w:val="24"/>
           <w:szCs w:val="24"/>
         </w:rPr>
-        <w:t>mähtign</w:t>
+        <w:t>Ravenor</w:t>
       </w:r>
       <w:proofErr w:type="spellEnd"/>
       <w:r>
@@ -16506,23 +16642,7 @@
           <w:sz w:val="24"/>
           <w:szCs w:val="24"/>
         </w:rPr>
-        <w:t xml:space="preserve"> Krieger beschwören kann</w:t>
-      </w:r>
-      <w:r>
-        <w:rPr>
-          <w:rFonts w:ascii="Bell MT" w:hAnsi="Bell MT" w:cs="Arial"/>
-          <w:sz w:val="24"/>
-          <w:szCs w:val="24"/>
-        </w:rPr>
-        <w:t xml:space="preserve">. Im Verlauf der Kampagne sammeln die Helden diverse Bauteile, mit denen sie schlussendlich </w:t>
-      </w:r>
-      <w:r>
-        <w:rPr>
-          <w:rFonts w:ascii="Bell MT" w:hAnsi="Bell MT" w:cs="Arial"/>
-          <w:sz w:val="24"/>
-          <w:szCs w:val="24"/>
-        </w:rPr>
-        <w:t>‚</w:t>
+        <w:t xml:space="preserve"> </w:t>
       </w:r>
       <w:proofErr w:type="spellStart"/>
       <w:r>
@@ -16531,7 +16651,7 @@
           <w:sz w:val="24"/>
           <w:szCs w:val="24"/>
         </w:rPr>
-        <w:t>Ravenor</w:t>
+        <w:t>Executus</w:t>
       </w:r>
       <w:proofErr w:type="spellEnd"/>
       <w:r>
@@ -16540,24 +16660,6 @@
           <w:sz w:val="24"/>
           <w:szCs w:val="24"/>
         </w:rPr>
-        <w:t xml:space="preserve"> </w:t>
-      </w:r>
-      <w:proofErr w:type="spellStart"/>
-      <w:r>
-        <w:rPr>
-          <w:rFonts w:ascii="Bell MT" w:hAnsi="Bell MT" w:cs="Arial"/>
-          <w:sz w:val="24"/>
-          <w:szCs w:val="24"/>
-        </w:rPr>
-        <w:t>Executus</w:t>
-      </w:r>
-      <w:proofErr w:type="spellEnd"/>
-      <w:r>
-        <w:rPr>
-          <w:rFonts w:ascii="Bell MT" w:hAnsi="Bell MT" w:cs="Arial"/>
-          <w:sz w:val="24"/>
-          <w:szCs w:val="24"/>
-        </w:rPr>
         <w:t>‘, die ehemalige rechte Hand des Schatten</w:t>
       </w:r>
       <w:r>
@@ -16733,32 +16835,6 @@
           <w:szCs w:val="24"/>
         </w:rPr>
       </w:pPr>
-    </w:p>
-    <w:p>
-      <w:pPr>
-        <w:tabs>
-          <w:tab w:val="left" w:pos="2272"/>
-        </w:tabs>
-        <w:spacing w:after="40"/>
-        <w:rPr>
-          <w:rFonts w:ascii="Bell MT" w:hAnsi="Bell MT" w:cs="Arial"/>
-          <w:sz w:val="24"/>
-          <w:szCs w:val="24"/>
-        </w:rPr>
-      </w:pPr>
-    </w:p>
-    <w:p>
-      <w:pPr>
-        <w:tabs>
-          <w:tab w:val="left" w:pos="2272"/>
-        </w:tabs>
-        <w:spacing w:after="40"/>
-        <w:rPr>
-          <w:rFonts w:ascii="Bell MT" w:hAnsi="Bell MT" w:cs="Arial"/>
-          <w:sz w:val="24"/>
-          <w:szCs w:val="24"/>
-        </w:rPr>
-      </w:pPr>
       <w:r>
         <w:rPr>
           <w:rFonts w:ascii="Bell MT" w:hAnsi="Bell MT" w:cs="Arial"/>
@@ -16766,6 +16842,7 @@
           <w:sz w:val="24"/>
           <w:szCs w:val="24"/>
         </w:rPr>
+        <w:lastRenderedPageBreak/>
         <w:t xml:space="preserve">Bindung des </w:t>
       </w:r>
       <w:r>
@@ -17225,38 +17302,17 @@
           <w:tab w:val="left" w:pos="2272"/>
         </w:tabs>
         <w:spacing w:after="40"/>
-        <w:rPr>
-          <w:rFonts w:ascii="Bell MT" w:hAnsi="Bell MT" w:cs="Arial"/>
-          <w:sz w:val="24"/>
-          <w:szCs w:val="24"/>
-        </w:rPr>
-      </w:pPr>
-    </w:p>
-    <w:p>
-      <w:pPr>
-        <w:tabs>
-          <w:tab w:val="left" w:pos="2272"/>
-        </w:tabs>
-        <w:spacing w:after="40"/>
-        <w:rPr>
-          <w:rFonts w:ascii="Bell MT" w:hAnsi="Bell MT" w:cs="Arial"/>
-          <w:sz w:val="24"/>
-          <w:szCs w:val="24"/>
-        </w:rPr>
-      </w:pPr>
-    </w:p>
-    <w:p>
-      <w:pPr>
-        <w:tabs>
-          <w:tab w:val="left" w:pos="2272"/>
-        </w:tabs>
-        <w:spacing w:after="40"/>
-        <w:rPr>
-          <w:rFonts w:ascii="Bell MT" w:hAnsi="Bell MT" w:cs="Arial"/>
-          <w:sz w:val="24"/>
-          <w:szCs w:val="24"/>
-        </w:rPr>
-      </w:pPr>
+      </w:pPr>
+    </w:p>
+    <w:p>
+      <w:pPr>
+        <w:tabs>
+          <w:tab w:val="left" w:pos="2272"/>
+        </w:tabs>
+        <w:spacing w:after="40"/>
+      </w:pPr>
+      <w:bookmarkStart w:id="0" w:name="_GoBack"/>
+      <w:bookmarkEnd w:id="0"/>
     </w:p>
     <w:p>
       <w:pPr>
@@ -20568,7 +20624,6 @@
   <w:style w:type="character" w:default="1" w:styleId="Absatz-Standardschriftart">
     <w:name w:val="Default Paragraph Font"/>
     <w:uiPriority w:val="1"/>
-    <w:semiHidden/>
     <w:unhideWhenUsed/>
   </w:style>
   <w:style w:type="table" w:default="1" w:styleId="NormaleTabelle">
@@ -21137,7 +21192,7 @@
 </file>
 
 <file path=customXml/itemProps1.xml><?xml version="1.0" encoding="utf-8"?>
-<ds:datastoreItem xmlns:ds="http://schemas.openxmlformats.org/officeDocument/2006/customXml" ds:itemID="{FEFDC169-0D83-45CB-A6A3-3C88F53C2658}">
+<ds:datastoreItem xmlns:ds="http://schemas.openxmlformats.org/officeDocument/2006/customXml" ds:itemID="{566F62B1-0FAA-4B29-A9C3-DD0611703EAC}">
   <ds:schemaRefs>
     <ds:schemaRef ds:uri="http://schemas.openxmlformats.org/officeDocument/2006/bibliography"/>
   </ds:schemaRefs>

</xml_diff>